<commit_message>
Ammar upload the one you sent
</commit_message>
<xml_diff>
--- a/1_TheInvincibles3.docx
+++ b/1_TheInvincibles3.docx
@@ -118,11 +118,41 @@
         <w:rPr>
           <w:b/>
           <w:bCs/>
+          <w:sz w:val="40"/>
+          <w:szCs w:val="40"/>
+          <w:u w:val="single"/>
+        </w:rPr>
+        <w:t>Team</w:t>
+      </w:r>
+      <w:r>
+        <w:rPr>
+          <w:b/>
+          <w:bCs/>
           <w:sz w:val="32"/>
           <w:szCs w:val="32"/>
           <w:u w:val="single"/>
         </w:rPr>
-        <w:t>Team Members:</w:t>
+        <w:t xml:space="preserve"> </w:t>
+      </w:r>
+      <w:r>
+        <w:rPr>
+          <w:b/>
+          <w:bCs/>
+          <w:sz w:val="40"/>
+          <w:szCs w:val="40"/>
+          <w:u w:val="single"/>
+        </w:rPr>
+        <w:t>Members</w:t>
+      </w:r>
+      <w:r>
+        <w:rPr>
+          <w:b/>
+          <w:bCs/>
+          <w:sz w:val="32"/>
+          <w:szCs w:val="32"/>
+          <w:u w:val="single"/>
+        </w:rPr>
+        <w:t>:</w:t>
       </w:r>
     </w:p>
     <w:p>
@@ -203,10 +233,7 @@
         <w:ind w:left="360"/>
       </w:pPr>
       <w:r>
-        <w:t>Email:</w:t>
-      </w:r>
-      <w:r>
-        <w:t xml:space="preserve"> </w:t>
+        <w:t xml:space="preserve">Email: </w:t>
       </w:r>
       <w:hyperlink r:id="rId6" w:history="1">
         <w:r>
@@ -299,6 +326,112 @@
         <w:rPr>
           <w:b/>
           <w:bCs/>
+          <w:sz w:val="40"/>
+          <w:szCs w:val="40"/>
+          <w:u w:val="single"/>
+        </w:rPr>
+      </w:pPr>
+      <w:r>
+        <w:rPr>
+          <w:b/>
+          <w:bCs/>
+          <w:sz w:val="40"/>
+          <w:szCs w:val="40"/>
+          <w:u w:val="single"/>
+        </w:rPr>
+        <w:t>Recipe Vault- What is it about?</w:t>
+      </w:r>
+    </w:p>
+    <w:p>
+      <w:pPr>
+        <w:jc w:val="both"/>
+      </w:pPr>
+      <w:r>
+        <w:t xml:space="preserve">Have a recipe </w:t>
+      </w:r>
+      <w:r>
+        <w:t>you wish to save- safely and securely from all prying eyes</w:t>
+      </w:r>
+      <w:r>
+        <w:t>?</w:t>
+      </w:r>
+      <w:r>
+        <w:t xml:space="preserve"> </w:t>
+      </w:r>
+      <w:r>
+        <w:t>J</w:t>
+      </w:r>
+      <w:r>
+        <w:t>ust drop it into the recipe vault.</w:t>
+      </w:r>
+      <w:r>
+        <w:t xml:space="preserve"> </w:t>
+      </w:r>
+      <w:r>
+        <w:t>The vault is based on a web application</w:t>
+      </w:r>
+      <w:r>
+        <w:t xml:space="preserve"> that will be protected by a password-based authentication system.</w:t>
+      </w:r>
+      <w:r>
+        <w:t xml:space="preserve"> </w:t>
+      </w:r>
+      <w:r>
+        <w:t xml:space="preserve">A verified </w:t>
+      </w:r>
+      <w:r>
+        <w:t xml:space="preserve">user can </w:t>
+      </w:r>
+      <w:r>
+        <w:t xml:space="preserve">login and </w:t>
+      </w:r>
+      <w:r>
+        <w:t>s</w:t>
+      </w:r>
+      <w:r>
+        <w:t>ecurely store their favorite and precious recipes</w:t>
+      </w:r>
+      <w:r>
+        <w:t xml:space="preserve">. </w:t>
+      </w:r>
+      <w:r>
+        <w:t>All data will be encrypted and stored on the server.</w:t>
+      </w:r>
+      <w:r>
+        <w:t xml:space="preserve"> A user will be a</w:t>
+      </w:r>
+      <w:r>
+        <w:t xml:space="preserve">ble to </w:t>
+      </w:r>
+      <w:r>
+        <w:t>categorize and manage their recipes</w:t>
+      </w:r>
+      <w:r>
+        <w:t xml:space="preserve"> remotely. </w:t>
+      </w:r>
+      <w:r>
+        <w:t xml:space="preserve">A lock button or logging out will lock the recipes. </w:t>
+      </w:r>
+      <w:r>
+        <w:t xml:space="preserve">A user can also add images </w:t>
+      </w:r>
+      <w:r>
+        <w:t xml:space="preserve">to their recipes. There will be a list view </w:t>
+      </w:r>
+      <w:r>
+        <w:t>so a user can view and search through all recipes swiftly.</w:t>
+      </w:r>
+    </w:p>
+    <w:p/>
+    <w:p/>
+    <w:p/>
+    <w:p/>
+    <w:p/>
+    <w:p>
+      <w:pPr>
+        <w:rPr>
+          <w:b/>
+          <w:bCs/>
           <w:sz w:val="32"/>
           <w:szCs w:val="32"/>
           <w:u w:val="single"/>
@@ -308,113 +441,47 @@
         <w:rPr>
           <w:b/>
           <w:bCs/>
+          <w:sz w:val="40"/>
+          <w:szCs w:val="40"/>
+          <w:u w:val="single"/>
+        </w:rPr>
+        <w:lastRenderedPageBreak/>
+        <w:t>Functional</w:t>
+      </w:r>
+      <w:r>
+        <w:rPr>
+          <w:b/>
+          <w:bCs/>
           <w:sz w:val="32"/>
           <w:szCs w:val="32"/>
           <w:u w:val="single"/>
         </w:rPr>
-        <w:t>Recipe Vault- What is it about?</w:t>
-      </w:r>
-    </w:p>
-    <w:p>
-      <w:pPr>
-        <w:jc w:val="both"/>
-      </w:pPr>
-      <w:r>
-        <w:t xml:space="preserve">Have a recipe </w:t>
-      </w:r>
-      <w:r>
-        <w:t>you wish to save- safely and securely from all prying eyes</w:t>
-      </w:r>
-      <w:r>
-        <w:t>?</w:t>
-      </w:r>
-      <w:r>
         <w:t xml:space="preserve"> </w:t>
       </w:r>
       <w:r>
-        <w:t>J</w:t>
-      </w:r>
-      <w:r>
-        <w:t>ust drop it into the recipe vault.</w:t>
-      </w:r>
-      <w:r>
-        <w:t xml:space="preserve"> </w:t>
-      </w:r>
-      <w:r>
-        <w:t>The vault is based on a web application</w:t>
-      </w:r>
-      <w:r>
-        <w:t xml:space="preserve"> that will be protected by a password-based authentication system.</w:t>
-      </w:r>
-      <w:r>
-        <w:t xml:space="preserve"> </w:t>
-      </w:r>
-      <w:r>
-        <w:t xml:space="preserve">A verified </w:t>
-      </w:r>
-      <w:r>
-        <w:t xml:space="preserve">user can </w:t>
-      </w:r>
-      <w:r>
-        <w:t xml:space="preserve">login and </w:t>
-      </w:r>
-      <w:r>
-        <w:t>s</w:t>
-      </w:r>
-      <w:r>
-        <w:t>ecurely store their favorite and precious recipes</w:t>
-      </w:r>
-      <w:r>
-        <w:t xml:space="preserve">. </w:t>
-      </w:r>
-      <w:r>
-        <w:t>All data will be encrypted and stored on the server.</w:t>
-      </w:r>
-      <w:r>
-        <w:t xml:space="preserve"> A user will be a</w:t>
-      </w:r>
-      <w:r>
-        <w:t xml:space="preserve">ble to </w:t>
-      </w:r>
-      <w:r>
-        <w:t>categorize and manage their recipes</w:t>
-      </w:r>
-      <w:r>
-        <w:t xml:space="preserve"> remotely. </w:t>
-      </w:r>
-      <w:r>
-        <w:t xml:space="preserve">A lock button or logging out will lock the recipes. </w:t>
-      </w:r>
-      <w:r>
-        <w:t xml:space="preserve">A user can also add images </w:t>
-      </w:r>
-      <w:r>
-        <w:t xml:space="preserve">to their recipes. There will be a list view </w:t>
-      </w:r>
-      <w:r>
-        <w:t>so a user can view and search through all recipes swiftly.</w:t>
-      </w:r>
-    </w:p>
-    <w:p/>
-    <w:p>
-      <w:pPr>
-        <w:rPr>
-          <w:b/>
-          <w:bCs/>
-          <w:sz w:val="32"/>
-          <w:szCs w:val="32"/>
+        <w:rPr>
+          <w:b/>
+          <w:bCs/>
+          <w:sz w:val="40"/>
+          <w:szCs w:val="40"/>
           <w:u w:val="single"/>
         </w:rPr>
-      </w:pPr>
-      <w:r>
-        <w:rPr>
-          <w:b/>
-          <w:bCs/>
-          <w:sz w:val="32"/>
-          <w:szCs w:val="32"/>
-          <w:u w:val="single"/>
-        </w:rPr>
-        <w:t>Functional Requirements</w:t>
+        <w:t>Requirements</w:t>
+      </w:r>
+    </w:p>
+    <w:p>
+      <w:pPr>
+        <w:rPr>
+          <w:b/>
+          <w:bCs/>
+        </w:rPr>
+      </w:pPr>
+      <w:r>
+        <w:rPr>
+          <w:b/>
+          <w:bCs/>
+        </w:rPr>
+        <w:t>Mohammad will be responsible for:</w:t>
       </w:r>
     </w:p>
     <w:p>
@@ -489,7 +556,6 @@
         </w:numPr>
       </w:pPr>
       <w:r>
-        <w:lastRenderedPageBreak/>
         <w:t xml:space="preserve">As a new user, </w:t>
       </w:r>
       <w:r>
@@ -529,6 +595,27 @@
     <w:p>
       <w:pPr>
         <w:pStyle w:val="ListParagraph"/>
+        <w:ind w:left="360"/>
+      </w:pPr>
+    </w:p>
+    <w:p>
+      <w:pPr>
+        <w:rPr>
+          <w:b/>
+          <w:bCs/>
+        </w:rPr>
+      </w:pPr>
+      <w:r>
+        <w:rPr>
+          <w:b/>
+          <w:bCs/>
+        </w:rPr>
+        <w:t>Ammar will be responsible for:</w:t>
+      </w:r>
+    </w:p>
+    <w:p>
+      <w:pPr>
+        <w:pStyle w:val="ListParagraph"/>
         <w:numPr>
           <w:ilvl w:val="0"/>
           <w:numId w:val="3"/>
@@ -649,6 +736,27 @@
     <w:p>
       <w:pPr>
         <w:pStyle w:val="ListParagraph"/>
+        <w:ind w:left="360"/>
+      </w:pPr>
+    </w:p>
+    <w:p>
+      <w:pPr>
+        <w:rPr>
+          <w:b/>
+          <w:bCs/>
+        </w:rPr>
+      </w:pPr>
+      <w:r>
+        <w:rPr>
+          <w:b/>
+          <w:bCs/>
+        </w:rPr>
+        <w:t>Parul will be responsible for:</w:t>
+      </w:r>
+    </w:p>
+    <w:p>
+      <w:pPr>
+        <w:pStyle w:val="ListParagraph"/>
         <w:numPr>
           <w:ilvl w:val="0"/>
           <w:numId w:val="3"/>
@@ -694,7 +802,19 @@
         <w:t xml:space="preserve"> button </w:t>
       </w:r>
       <w:r>
-        <w:t xml:space="preserve">on the top right corner of every </w:t>
+        <w:t xml:space="preserve">on the </w:t>
+      </w:r>
+      <w:r>
+        <w:t>bottom</w:t>
+      </w:r>
+      <w:r>
+        <w:t xml:space="preserve"> </w:t>
+      </w:r>
+      <w:r>
+        <w:t>left</w:t>
+      </w:r>
+      <w:r>
+        <w:t xml:space="preserve"> corner of every </w:t>
       </w:r>
       <w:r>
         <w:t>page</w:t>
@@ -720,6 +840,199 @@
       <w:r>
         <w:t xml:space="preserve"> </w:t>
       </w:r>
+      <w:r>
+        <w:t>to be</w:t>
+      </w:r>
+      <w:r>
+        <w:t xml:space="preserve"> ab</w:t>
+      </w:r>
+      <w:r>
+        <w:t xml:space="preserve">le to make categories of lists of recipes such as South-Asian, Chinese, etc. </w:t>
+      </w:r>
+      <w:r>
+        <w:t>so that I can better manage my recipes.</w:t>
+      </w:r>
+    </w:p>
+    <w:p>
+      <w:pPr>
+        <w:pStyle w:val="ListParagraph"/>
+        <w:numPr>
+          <w:ilvl w:val="0"/>
+          <w:numId w:val="3"/>
+        </w:numPr>
+      </w:pPr>
+      <w:r>
+        <w:t xml:space="preserve">As an existing user, I want an add recipe button </w:t>
+      </w:r>
+      <w:r>
+        <w:t xml:space="preserve">on the home page so that I can </w:t>
+      </w:r>
+      <w:r>
+        <w:t xml:space="preserve">easily add </w:t>
+      </w:r>
+      <w:r>
+        <w:t>a new recipe.</w:t>
+      </w:r>
+    </w:p>
+    <w:p>
+      <w:pPr>
+        <w:pStyle w:val="ListParagraph"/>
+        <w:numPr>
+          <w:ilvl w:val="0"/>
+          <w:numId w:val="3"/>
+        </w:numPr>
+      </w:pPr>
+      <w:r>
+        <w:t>As an existing user</w:t>
+      </w:r>
+      <w:r>
+        <w:t xml:space="preserve">, </w:t>
+      </w:r>
+      <w:r>
+        <w:t>I</w:t>
+      </w:r>
+      <w:r>
+        <w:t xml:space="preserve"> want to add a title and description to my recipes so that I can easily </w:t>
+      </w:r>
+      <w:r>
+        <w:t>understand</w:t>
+      </w:r>
+      <w:r>
+        <w:t xml:space="preserve"> </w:t>
+      </w:r>
+      <w:r>
+        <w:t>what a recipe is about.</w:t>
+      </w:r>
+    </w:p>
+    <w:p>
+      <w:pPr>
+        <w:pStyle w:val="ListParagraph"/>
+        <w:ind w:left="360"/>
+      </w:pPr>
+    </w:p>
+    <w:p>
+      <w:pPr>
+        <w:pStyle w:val="ListParagraph"/>
+        <w:ind w:left="360"/>
+      </w:pPr>
+    </w:p>
+    <w:p>
+      <w:pPr>
+        <w:rPr>
+          <w:b/>
+          <w:bCs/>
+          <w:sz w:val="32"/>
+          <w:szCs w:val="32"/>
+          <w:u w:val="single"/>
+        </w:rPr>
+      </w:pPr>
+      <w:r>
+        <w:rPr>
+          <w:b/>
+          <w:bCs/>
+          <w:sz w:val="40"/>
+          <w:szCs w:val="40"/>
+          <w:u w:val="single"/>
+        </w:rPr>
+        <w:lastRenderedPageBreak/>
+        <w:t>Wireframe</w:t>
+      </w:r>
+      <w:r>
+        <w:rPr>
+          <w:b/>
+          <w:bCs/>
+          <w:sz w:val="32"/>
+          <w:szCs w:val="32"/>
+          <w:u w:val="single"/>
+        </w:rPr>
+        <w:t>:</w:t>
+      </w:r>
+    </w:p>
+    <w:p>
+      <w:pPr>
+        <w:pStyle w:val="ListParagraph"/>
+        <w:ind w:left="360"/>
+      </w:pPr>
+    </w:p>
+    <w:p>
+      <w:pPr>
+        <w:pStyle w:val="ListParagraph"/>
+        <w:ind w:left="360"/>
+      </w:pPr>
+      <w:r>
+        <w:rPr>
+          <w:noProof/>
+        </w:rPr>
+        <w:drawing>
+          <wp:anchor distT="0" distB="0" distL="114300" distR="114300" simplePos="0" relativeHeight="251658240" behindDoc="1" locked="0" layoutInCell="1" allowOverlap="1" wp14:anchorId="026065BB" wp14:editId="5F2A8DE4">
+            <wp:simplePos x="0" y="0"/>
+            <wp:positionH relativeFrom="page">
+              <wp:align>left</wp:align>
+            </wp:positionH>
+            <wp:positionV relativeFrom="paragraph">
+              <wp:posOffset>182880</wp:posOffset>
+            </wp:positionV>
+            <wp:extent cx="8557518" cy="4716780"/>
+            <wp:effectExtent l="0" t="0" r="0" b="7620"/>
+            <wp:wrapTight wrapText="bothSides">
+              <wp:wrapPolygon edited="0">
+                <wp:start x="0" y="0"/>
+                <wp:lineTo x="0" y="21548"/>
+                <wp:lineTo x="21542" y="21548"/>
+                <wp:lineTo x="21542" y="0"/>
+                <wp:lineTo x="0" y="0"/>
+              </wp:wrapPolygon>
+            </wp:wrapTight>
+            <wp:docPr id="1359632886" name="Picture 1" descr="A screenshot of a computer screen&#10;&#10;AI-generated content may be incorrect."/>
+            <wp:cNvGraphicFramePr>
+              <a:graphicFrameLocks xmlns:a="http://schemas.openxmlformats.org/drawingml/2006/main" noChangeAspect="1"/>
+            </wp:cNvGraphicFramePr>
+            <a:graphic xmlns:a="http://schemas.openxmlformats.org/drawingml/2006/main">
+              <a:graphicData uri="http://schemas.openxmlformats.org/drawingml/2006/picture">
+                <pic:pic xmlns:pic="http://schemas.openxmlformats.org/drawingml/2006/picture">
+                  <pic:nvPicPr>
+                    <pic:cNvPr id="1359632886" name="Picture 1" descr="A screenshot of a computer screen&#10;&#10;AI-generated content may be incorrect."/>
+                    <pic:cNvPicPr/>
+                  </pic:nvPicPr>
+                  <pic:blipFill>
+                    <a:blip r:embed="rId8">
+                      <a:extLst>
+                        <a:ext uri="{28A0092B-C50C-407E-A947-70E740481C1C}">
+                          <a14:useLocalDpi xmlns:a14="http://schemas.microsoft.com/office/drawing/2010/main" val="0"/>
+                        </a:ext>
+                      </a:extLst>
+                    </a:blip>
+                    <a:stretch>
+                      <a:fillRect/>
+                    </a:stretch>
+                  </pic:blipFill>
+                  <pic:spPr>
+                    <a:xfrm>
+                      <a:off x="0" y="0"/>
+                      <a:ext cx="8557518" cy="4716780"/>
+                    </a:xfrm>
+                    <a:prstGeom prst="rect">
+                      <a:avLst/>
+                    </a:prstGeom>
+                  </pic:spPr>
+                </pic:pic>
+              </a:graphicData>
+            </a:graphic>
+            <wp14:sizeRelH relativeFrom="margin">
+              <wp14:pctWidth>0</wp14:pctWidth>
+            </wp14:sizeRelH>
+            <wp14:sizeRelV relativeFrom="margin">
+              <wp14:pctHeight>0</wp14:pctHeight>
+            </wp14:sizeRelV>
+          </wp:anchor>
+        </w:drawing>
+      </w:r>
+    </w:p>
+    <w:p>
+      <w:pPr>
+        <w:pStyle w:val="ListParagraph"/>
+        <w:ind w:left="360"/>
+      </w:pPr>
     </w:p>
     <w:sectPr>
       <w:pgSz w:w="11906" w:h="16838" w:code="9"/>

</xml_diff>